<commit_message>
lots of uc changes and new diagrams E2
</commit_message>
<xml_diff>
--- a/4.Use_Cases/E2/MacroWeldingArchiveEmployee(Detailed).docx
+++ b/4.Use_Cases/E2/MacroWeldingArchiveEmployee(Detailed).docx
@@ -3,44 +3,39 @@
 <w:document xmlns:wpc="http://schemas.microsoft.com/office/word/2010/wordprocessingCanvas" xmlns:cx="http://schemas.microsoft.com/office/drawing/2014/chartex" xmlns:cx1="http://schemas.microsoft.com/office/drawing/2015/9/8/chartex" xmlns:cx2="http://schemas.microsoft.com/office/drawing/2015/10/21/chartex" xmlns:cx3="http://schemas.microsoft.com/office/drawing/2016/5/9/chartex" xmlns:cx4="http://schemas.microsoft.com/office/drawing/2016/5/10/chartex" xmlns:cx5="http://schemas.microsoft.com/office/drawing/2016/5/11/chartex" xmlns:cx6="http://schemas.microsoft.com/office/drawing/2016/5/12/chartex" xmlns:cx7="http://schemas.microsoft.com/office/drawing/2016/5/13/chartex" xmlns:cx8="http://schemas.microsoft.com/office/drawing/2016/5/14/chartex" xmlns:mc="http://schemas.openxmlformats.org/markup-compatibility/2006" xmlns:aink="http://schemas.microsoft.com/office/drawing/2016/ink" xmlns:am3d="http://schemas.microsoft.com/office/drawing/2017/model3d" xmlns:o="urn:schemas-microsoft-com:office:office" xmlns:r="http://schemas.openxmlformats.org/officeDocument/2006/relationships" xmlns:m="http://schemas.openxmlformats.org/officeDocument/2006/math" xmlns:v="urn:schemas-microsoft-com:vml" xmlns:wp14="http://schemas.microsoft.com/office/word/2010/wordprocessingDrawing" xmlns:wp="http://schemas.openxmlformats.org/drawingml/2006/wordprocessingDrawing" xmlns:w10="urn:schemas-microsoft-com:office:word" xmlns:w="http://schemas.openxmlformats.org/wordprocessingml/2006/main" xmlns:w14="http://schemas.microsoft.com/office/word/2010/wordml" xmlns:w15="http://schemas.microsoft.com/office/word/2012/wordml" xmlns:w16cid="http://schemas.microsoft.com/office/word/2016/wordml/cid" xmlns:w16se="http://schemas.microsoft.com/office/word/2015/wordml/symex" xmlns:wpg="http://schemas.microsoft.com/office/word/2010/wordprocessingGroup" xmlns:wpi="http://schemas.microsoft.com/office/word/2010/wordprocessingInk" xmlns:wne="http://schemas.microsoft.com/office/word/2006/wordml" xmlns:wps="http://schemas.microsoft.com/office/word/2010/wordprocessingShape" mc:Ignorable="w14 w15 w16se w16cid wp14">
   <w:body>
     <w:p>
+      <w:pPr>
+        <w:rPr>
+          <w:b/>
+        </w:rPr>
+      </w:pPr>
+      <w:r>
+        <w:rPr>
+          <w:b/>
+        </w:rPr>
+        <w:t>Macro Welding System</w:t>
+      </w:r>
+    </w:p>
+    <w:p>
       <w:r>
         <w:t>Use Case – Archive Employee</w:t>
       </w:r>
     </w:p>
     <w:p>
       <w:r>
-        <w:t xml:space="preserve">Iteration </w:t>
-      </w:r>
-      <w:r>
-        <w:t>E</w:t>
-      </w:r>
-      <w:r>
-        <w:t>2.</w:t>
-      </w:r>
-    </w:p>
-    <w:p>
-      <w:r>
-        <w:t xml:space="preserve">Version </w:t>
-      </w:r>
-      <w:r>
-        <w:t>3</w:t>
-      </w:r>
-      <w:r>
-        <w:t>.0</w:t>
-      </w:r>
-    </w:p>
-    <w:p>
-      <w:r>
-        <w:t>Date: 2019-0</w:t>
-      </w:r>
-      <w:r>
-        <w:t>6</w:t>
-      </w:r>
-      <w:r>
-        <w:t>-</w:t>
-      </w:r>
-      <w:r>
-        <w:t>01</w:t>
+        <w:t>Iteration E2.</w:t>
+      </w:r>
+    </w:p>
+    <w:p>
+      <w:r>
+        <w:t>Version 3.</w:t>
+      </w:r>
+      <w:r>
+        <w:t>1</w:t>
+      </w:r>
+    </w:p>
+    <w:p>
+      <w:r>
+        <w:t>Date: 2019-06-01</w:t>
       </w:r>
     </w:p>
     <w:p>
@@ -68,7 +63,13 @@
     <w:p>
       <w:r>
         <w:tab/>
-        <w:t>An HR rep wishes to archive employee’s information in the system.  HR picks a desired employee profile and choose to archive it. Employees profile is deleted from the main list of employees and migrate to archived employees list. Employee’s login info becomes deprecated and is no longer valid to enter into a system.  The employee is deleted from the company payroll.</w:t>
+        <w:t xml:space="preserve">An HR rep wishes to archive employee’s information in the system.  HR picks a desired employee profile and choose to archive it. Employees profile is </w:t>
+      </w:r>
+      <w:r>
+        <w:t>hidden</w:t>
+      </w:r>
+      <w:r>
+        <w:t xml:space="preserve"> from the main list of employees and migrate to archived employees list. </w:t>
       </w:r>
     </w:p>
     <w:p>
@@ -172,25 +173,16 @@
     <w:p>
       <w:pPr>
         <w:pStyle w:val="ListParagraph"/>
-        <w:numPr>
-          <w:ilvl w:val="0"/>
-          <w:numId w:val="3"/>
-        </w:numPr>
-      </w:pPr>
-      <w:r>
-        <w:t>HR rep indicates his desire</w:t>
-      </w:r>
-      <w:r>
-        <w:t xml:space="preserve"> to edit </w:t>
-      </w:r>
-      <w:r>
-        <w:t xml:space="preserve">the </w:t>
-      </w:r>
-      <w:r>
-        <w:t>employee profile</w:t>
-      </w:r>
-      <w:r>
-        <w:t>.</w:t>
+        <w:ind w:left="1440"/>
+      </w:pPr>
+      <w:r>
+        <w:rPr>
+          <w:b/>
+        </w:rPr>
+        <w:t xml:space="preserve">System Response: </w:t>
+      </w:r>
+      <w:r>
+        <w:t>The system returns a list of employees matching the search criteria.</w:t>
       </w:r>
     </w:p>
     <w:p>
@@ -202,34 +194,19 @@
         </w:numPr>
       </w:pPr>
       <w:r>
-        <w:t>HR choose archive employee profile in a system</w:t>
-      </w:r>
-    </w:p>
-    <w:p>
-      <w:pPr>
-        <w:pStyle w:val="ListParagraph"/>
-        <w:numPr>
-          <w:ilvl w:val="1"/>
-          <w:numId w:val="3"/>
-        </w:numPr>
-      </w:pPr>
-      <w:r>
-        <w:rPr>
-          <w:b/>
-        </w:rPr>
-        <w:t>System response</w:t>
-      </w:r>
-      <w:r>
-        <w:t xml:space="preserve">: </w:t>
-      </w:r>
-      <w:r>
-        <w:t>a prompt to confirm the desire to archive the selected profile</w:t>
+        <w:t>HR rep indicates his desire</w:t>
+      </w:r>
+      <w:r>
+        <w:t xml:space="preserve"> to edit </w:t>
+      </w:r>
+      <w:r>
+        <w:t xml:space="preserve">the </w:t>
+      </w:r>
+      <w:r>
+        <w:t>employee profile</w:t>
       </w:r>
       <w:r>
         <w:t>.</w:t>
-      </w:r>
-      <w:r>
-        <w:t xml:space="preserve"> </w:t>
       </w:r>
     </w:p>
     <w:p>
@@ -241,31 +218,13 @@
         </w:numPr>
       </w:pPr>
       <w:r>
-        <w:t xml:space="preserve">HR </w:t>
-      </w:r>
-      <w:r>
-        <w:t xml:space="preserve">rep </w:t>
-      </w:r>
-      <w:r>
-        <w:t>choose</w:t>
-      </w:r>
-      <w:r>
-        <w:t>s</w:t>
-      </w:r>
-      <w:r>
-        <w:t xml:space="preserve"> the positive answer</w:t>
-      </w:r>
-    </w:p>
-    <w:p>
-      <w:pPr>
-        <w:pStyle w:val="ListParagraph"/>
-        <w:numPr>
-          <w:ilvl w:val="1"/>
-          <w:numId w:val="3"/>
-        </w:numPr>
-      </w:pPr>
-      <w:bookmarkStart w:id="0" w:name="_GoBack"/>
-      <w:bookmarkEnd w:id="0"/>
+        <w:t>HR choose archive employee profile in a system</w:t>
+      </w:r>
+    </w:p>
+    <w:p>
+      <w:pPr>
+        <w:ind w:left="1440"/>
+      </w:pPr>
       <w:r>
         <w:rPr>
           <w:b/>
@@ -273,21 +232,63 @@
         <w:t>System response</w:t>
       </w:r>
       <w:r>
+        <w:t xml:space="preserve">: </w:t>
+      </w:r>
+      <w:r>
+        <w:t>a prompt to confirm the desire to archive the selected profile</w:t>
+      </w:r>
+      <w:r>
+        <w:t>.</w:t>
+      </w:r>
+      <w:r>
+        <w:t xml:space="preserve"> </w:t>
+      </w:r>
+    </w:p>
+    <w:p>
+      <w:pPr>
+        <w:pStyle w:val="ListParagraph"/>
+        <w:numPr>
+          <w:ilvl w:val="0"/>
+          <w:numId w:val="3"/>
+        </w:numPr>
+      </w:pPr>
+      <w:r>
+        <w:t xml:space="preserve">HR </w:t>
+      </w:r>
+      <w:r>
+        <w:t xml:space="preserve">rep </w:t>
+      </w:r>
+      <w:r>
+        <w:t>choose</w:t>
+      </w:r>
+      <w:r>
+        <w:t>s</w:t>
+      </w:r>
+      <w:r>
+        <w:t xml:space="preserve"> the positive answer</w:t>
+      </w:r>
+    </w:p>
+    <w:p>
+      <w:pPr>
+        <w:pStyle w:val="ListParagraph"/>
+        <w:ind w:left="1440"/>
+      </w:pPr>
+      <w:bookmarkStart w:id="0" w:name="_GoBack"/>
+      <w:bookmarkEnd w:id="0"/>
+      <w:r>
+        <w:rPr>
+          <w:b/>
+        </w:rPr>
+        <w:t>System response</w:t>
+      </w:r>
+      <w:r>
         <w:t xml:space="preserve">: Employee has been archived and can now be found in </w:t>
       </w:r>
       <w:r>
         <w:t>the</w:t>
       </w:r>
       <w:r>
-        <w:t xml:space="preserve"> archived </w:t>
-      </w:r>
-      <w:proofErr w:type="gramStart"/>
-      <w:r>
-        <w:t>employees</w:t>
-      </w:r>
-      <w:proofErr w:type="gramEnd"/>
-      <w:r>
-        <w:t xml:space="preserve"> section *</w:t>
+        <w:t xml:space="preserve"> archived employees section *</w:t>
       </w:r>
       <w:r>
         <w:t>007</w:t>
@@ -832,6 +833,7 @@
     <w:lsdException w:name="HTML Sample" w:semiHidden="1" w:unhideWhenUsed="1"/>
     <w:lsdException w:name="HTML Typewriter" w:semiHidden="1" w:unhideWhenUsed="1"/>
     <w:lsdException w:name="HTML Variable" w:semiHidden="1" w:unhideWhenUsed="1"/>
+    <w:lsdException w:name="Normal Table" w:semiHidden="1" w:unhideWhenUsed="1"/>
     <w:lsdException w:name="annotation subject" w:semiHidden="1" w:unhideWhenUsed="1"/>
     <w:lsdException w:name="No List" w:semiHidden="1" w:unhideWhenUsed="1"/>
     <w:lsdException w:name="Outline List 1" w:semiHidden="1" w:unhideWhenUsed="1"/>
@@ -874,8 +876,11 @@
     <w:lsdException w:name="Table Contemporary" w:semiHidden="1" w:unhideWhenUsed="1"/>
     <w:lsdException w:name="Table Elegant" w:semiHidden="1" w:unhideWhenUsed="1"/>
     <w:lsdException w:name="Table Professional" w:semiHidden="1" w:unhideWhenUsed="1"/>
+    <w:lsdException w:name="Table Subtle 1" w:semiHidden="1" w:unhideWhenUsed="1"/>
     <w:lsdException w:name="Table Subtle 2" w:semiHidden="1" w:unhideWhenUsed="1"/>
     <w:lsdException w:name="Table Web 1" w:semiHidden="1" w:unhideWhenUsed="1"/>
+    <w:lsdException w:name="Table Web 2" w:semiHidden="1" w:unhideWhenUsed="1"/>
+    <w:lsdException w:name="Table Web 3" w:semiHidden="1" w:unhideWhenUsed="1"/>
     <w:lsdException w:name="Balloon Text" w:semiHidden="1" w:unhideWhenUsed="1"/>
     <w:lsdException w:name="Table Grid" w:uiPriority="39"/>
     <w:lsdException w:name="Table Theme" w:semiHidden="1" w:unhideWhenUsed="1"/>

</xml_diff>